<commit_message>
Added Pictures to Read me
</commit_message>
<xml_diff>
--- a/SEWAGE LEVEL MAINTENANCE USING IOT.docx
+++ b/SEWAGE LEVEL MAINTENANCE USING IOT.docx
@@ -1,6 +1,6 @@
 
 <file path=word/document.xml><?xml version="1.0" encoding="utf-8"?>
-<w:document xmlns:wpc="http://schemas.microsoft.com/office/word/2010/wordprocessingCanvas" xmlns:mc="http://schemas.openxmlformats.org/markup-compatibility/2006" xmlns:o="urn:schemas-microsoft-com:office:office" xmlns:r="http://schemas.openxmlformats.org/officeDocument/2006/relationships" xmlns:m="http://schemas.openxmlformats.org/officeDocument/2006/math" xmlns:v="urn:schemas-microsoft-com:vml" xmlns:wp14="http://schemas.microsoft.com/office/word/2010/wordprocessingDrawing" xmlns:wp="http://schemas.openxmlformats.org/drawingml/2006/wordprocessingDrawing" xmlns:w10="urn:schemas-microsoft-com:office:word" xmlns:w="http://schemas.openxmlformats.org/wordprocessingml/2006/main" xmlns:w14="http://schemas.microsoft.com/office/word/2010/wordml" xmlns:w15="http://schemas.microsoft.com/office/word/2012/wordml" xmlns:wpg="http://schemas.microsoft.com/office/word/2010/wordprocessingGroup" xmlns:wpi="http://schemas.microsoft.com/office/word/2010/wordprocessingInk" xmlns:wne="http://schemas.microsoft.com/office/word/2006/wordml" xmlns:wps="http://schemas.microsoft.com/office/word/2010/wordprocessingShape" mc:Ignorable="w14 w15 wp14">
+<w:document xmlns:wpc="http://schemas.microsoft.com/office/word/2010/wordprocessingCanvas" xmlns:cx="http://schemas.microsoft.com/office/drawing/2014/chartex" xmlns:cx1="http://schemas.microsoft.com/office/drawing/2015/9/8/chartex" xmlns:cx2="http://schemas.microsoft.com/office/drawing/2015/10/21/chartex" xmlns:cx3="http://schemas.microsoft.com/office/drawing/2016/5/9/chartex" xmlns:cx4="http://schemas.microsoft.com/office/drawing/2016/5/10/chartex" xmlns:cx5="http://schemas.microsoft.com/office/drawing/2016/5/11/chartex" xmlns:cx6="http://schemas.microsoft.com/office/drawing/2016/5/12/chartex" xmlns:cx7="http://schemas.microsoft.com/office/drawing/2016/5/13/chartex" xmlns:cx8="http://schemas.microsoft.com/office/drawing/2016/5/14/chartex" xmlns:mc="http://schemas.openxmlformats.org/markup-compatibility/2006" xmlns:aink="http://schemas.microsoft.com/office/drawing/2016/ink" xmlns:am3d="http://schemas.microsoft.com/office/drawing/2017/model3d" xmlns:o="urn:schemas-microsoft-com:office:office" xmlns:r="http://schemas.openxmlformats.org/officeDocument/2006/relationships" xmlns:m="http://schemas.openxmlformats.org/officeDocument/2006/math" xmlns:v="urn:schemas-microsoft-com:vml" xmlns:wp14="http://schemas.microsoft.com/office/word/2010/wordprocessingDrawing" xmlns:wp="http://schemas.openxmlformats.org/drawingml/2006/wordprocessingDrawing" xmlns:w10="urn:schemas-microsoft-com:office:word" xmlns:w="http://schemas.openxmlformats.org/wordprocessingml/2006/main" xmlns:w14="http://schemas.microsoft.com/office/word/2010/wordml" xmlns:w15="http://schemas.microsoft.com/office/word/2012/wordml" xmlns:w16cex="http://schemas.microsoft.com/office/word/2018/wordml/cex" xmlns:w16cid="http://schemas.microsoft.com/office/word/2016/wordml/cid" xmlns:w16="http://schemas.microsoft.com/office/word/2018/wordml" xmlns:w16sdtdh="http://schemas.microsoft.com/office/word/2020/wordml/sdtdatahash" xmlns:w16se="http://schemas.microsoft.com/office/word/2015/wordml/symex" xmlns:wpg="http://schemas.microsoft.com/office/word/2010/wordprocessingGroup" xmlns:wpi="http://schemas.microsoft.com/office/word/2010/wordprocessingInk" xmlns:wne="http://schemas.microsoft.com/office/word/2006/wordml" xmlns:wps="http://schemas.microsoft.com/office/word/2010/wordprocessingShape" mc:Ignorable="w14 w15 w16se w16cid w16 w16cex w16sdtdh wp14">
   <w:body>
     <w:p>
       <w:pPr>
@@ -37,7 +37,7 @@
           <w:lang w:eastAsia="en-IN"/>
         </w:rPr>
         <w:drawing>
-          <wp:inline distT="0" distB="0" distL="0" distR="0" wp14:anchorId="6ED9F7DE" wp14:editId="3B06F4D6">
+          <wp:inline distT="0" distB="0" distL="0" distR="0" wp14:anchorId="536DEE8E" wp14:editId="3B65A909">
             <wp:extent cx="5731510" cy="3223895"/>
             <wp:effectExtent l="0" t="0" r="2540" b="0"/>
             <wp:docPr id="7" name="Picture 7"/>
@@ -107,7 +107,16 @@
           <w:sz w:val="48"/>
           <w:szCs w:val="48"/>
         </w:rPr>
-        <w:t>Made By:-</w:t>
+        <w:t xml:space="preserve">Made </w:t>
+      </w:r>
+      <w:r>
+        <w:rPr>
+          <w:rFonts w:ascii="Open Sans" w:hAnsi="Open Sans" w:cs="Open Sans"/>
+          <w:b w:val="0"/>
+          <w:sz w:val="48"/>
+          <w:szCs w:val="48"/>
+        </w:rPr>
+        <w:t>By: -</w:t>
       </w:r>
     </w:p>
     <w:p>
@@ -569,7 +578,7 @@
           <w:sz w:val="32"/>
           <w:szCs w:val="32"/>
         </w:rPr>
-        <w:t xml:space="preserve"> sensor keeps on monitoring the level of </w:t>
+        <w:t xml:space="preserve"> keeps on monitoring the level of </w:t>
       </w:r>
       <w:r>
         <w:rPr>
@@ -649,7 +658,23 @@
           <w:sz w:val="32"/>
           <w:szCs w:val="32"/>
         </w:rPr>
-        <w:t>and the entire system is controlled using a ARDUINO microcontroller.</w:t>
+        <w:t xml:space="preserve">and the entire system is controlled using </w:t>
+      </w:r>
+      <w:r>
+        <w:rPr>
+          <w:rFonts w:ascii="Open Sans" w:hAnsi="Open Sans" w:cs="Open Sans"/>
+          <w:sz w:val="32"/>
+          <w:szCs w:val="32"/>
+        </w:rPr>
+        <w:t>an</w:t>
+      </w:r>
+      <w:r>
+        <w:rPr>
+          <w:rFonts w:ascii="Open Sans" w:hAnsi="Open Sans" w:cs="Open Sans"/>
+          <w:sz w:val="32"/>
+          <w:szCs w:val="32"/>
+        </w:rPr>
+        <w:t xml:space="preserve"> ARDUINO microcontroller.</w:t>
       </w:r>
     </w:p>
     <w:p>
@@ -696,7 +721,7 @@
           <w:lang w:val="en-IN" w:eastAsia="en-IN"/>
         </w:rPr>
         <w:drawing>
-          <wp:anchor distT="0" distB="0" distL="0" distR="0" simplePos="0" relativeHeight="251659264" behindDoc="0" locked="0" layoutInCell="1" allowOverlap="1" wp14:anchorId="086F46FA" wp14:editId="3002A21D">
+          <wp:anchor distT="0" distB="0" distL="0" distR="0" simplePos="0" relativeHeight="251659264" behindDoc="0" locked="0" layoutInCell="1" allowOverlap="1" wp14:anchorId="461283E1" wp14:editId="4F5A1EC3">
             <wp:simplePos x="0" y="0"/>
             <wp:positionH relativeFrom="page">
               <wp:posOffset>914400</wp:posOffset>
@@ -841,7 +866,7 @@
         <mc:AlternateContent>
           <mc:Choice Requires="wpg">
             <w:drawing>
-              <wp:anchor distT="0" distB="0" distL="114300" distR="114300" simplePos="0" relativeHeight="251661312" behindDoc="0" locked="0" layoutInCell="1" allowOverlap="1">
+              <wp:anchor distT="0" distB="0" distL="114300" distR="114300" simplePos="0" relativeHeight="251661312" behindDoc="0" locked="0" layoutInCell="1" allowOverlap="1" wp14:anchorId="4F5AF861" wp14:editId="6FF77D66">
                 <wp:simplePos x="0" y="0"/>
                 <wp:positionH relativeFrom="page">
                   <wp:posOffset>1771015</wp:posOffset>
@@ -1906,7 +1931,7 @@
           <w:lang w:val="en-IN" w:eastAsia="en-IN"/>
         </w:rPr>
         <w:drawing>
-          <wp:inline distT="0" distB="0" distL="0" distR="0">
+          <wp:inline distT="0" distB="0" distL="0" distR="0" wp14:anchorId="04929BEF" wp14:editId="0774C644">
             <wp:extent cx="4838700" cy="3222625"/>
             <wp:effectExtent l="0" t="0" r="0" b="0"/>
             <wp:docPr id="2" name="Picture 2"/>
@@ -1954,8 +1979,6 @@
           </wp:inline>
         </w:drawing>
       </w:r>
-      <w:bookmarkStart w:id="0" w:name="_GoBack"/>
-      <w:bookmarkEnd w:id="0"/>
     </w:p>
     <w:p>
       <w:pPr>
@@ -2005,7 +2028,7 @@
           <w:lang w:val="en-IN" w:eastAsia="en-IN"/>
         </w:rPr>
         <w:drawing>
-          <wp:inline distT="0" distB="0" distL="0" distR="0">
+          <wp:inline distT="0" distB="0" distL="0" distR="0" wp14:anchorId="25E6D926" wp14:editId="2425545C">
             <wp:extent cx="5731510" cy="3222625"/>
             <wp:effectExtent l="0" t="0" r="2540" b="0"/>
             <wp:docPr id="3" name="Picture 3"/>
@@ -4476,7 +4499,23 @@
           <w:sz w:val="32"/>
           <w:szCs w:val="32"/>
         </w:rPr>
-        <w:t xml:space="preserve"> It doesn’t require any other external power source as far as possible.</w:t>
+        <w:t xml:space="preserve"> </w:t>
+      </w:r>
+      <w:r>
+        <w:rPr>
+          <w:rFonts w:ascii="Open Sans" w:hAnsi="Open Sans" w:cs="Open Sans"/>
+          <w:sz w:val="32"/>
+          <w:szCs w:val="32"/>
+        </w:rPr>
+        <w:t>it</w:t>
+      </w:r>
+      <w:r>
+        <w:rPr>
+          <w:rFonts w:ascii="Open Sans" w:hAnsi="Open Sans" w:cs="Open Sans"/>
+          <w:sz w:val="32"/>
+          <w:szCs w:val="32"/>
+        </w:rPr>
+        <w:t xml:space="preserve"> doesn’t require any other external power source as far as possible.</w:t>
       </w:r>
     </w:p>
     <w:p>
@@ -4646,7 +4685,23 @@
           <w:sz w:val="32"/>
           <w:szCs w:val="32"/>
         </w:rPr>
-        <w:t>Due to the use of ultra sonic sensor the reading might get changed because of Any large waste material.</w:t>
+        <w:t xml:space="preserve">Due to the use of </w:t>
+      </w:r>
+      <w:r>
+        <w:rPr>
+          <w:rFonts w:ascii="Open Sans" w:hAnsi="Open Sans" w:cs="Open Sans"/>
+          <w:sz w:val="32"/>
+          <w:szCs w:val="32"/>
+        </w:rPr>
+        <w:t>ultra-sonic</w:t>
+      </w:r>
+      <w:r>
+        <w:rPr>
+          <w:rFonts w:ascii="Open Sans" w:hAnsi="Open Sans" w:cs="Open Sans"/>
+          <w:sz w:val="32"/>
+          <w:szCs w:val="32"/>
+        </w:rPr>
+        <w:t xml:space="preserve"> sensor the reading might get changed because of Any large waste material.</w:t>
       </w:r>
     </w:p>
     <w:p>
@@ -4719,7 +4774,7 @@
 </file>
 
 <file path=word/endnotes.xml><?xml version="1.0" encoding="utf-8"?>
-<w:endnotes xmlns:wpc="http://schemas.microsoft.com/office/word/2010/wordprocessingCanvas" xmlns:mc="http://schemas.openxmlformats.org/markup-compatibility/2006" xmlns:o="urn:schemas-microsoft-com:office:office" xmlns:r="http://schemas.openxmlformats.org/officeDocument/2006/relationships" xmlns:m="http://schemas.openxmlformats.org/officeDocument/2006/math" xmlns:v="urn:schemas-microsoft-com:vml" xmlns:wp14="http://schemas.microsoft.com/office/word/2010/wordprocessingDrawing" xmlns:wp="http://schemas.openxmlformats.org/drawingml/2006/wordprocessingDrawing" xmlns:w10="urn:schemas-microsoft-com:office:word" xmlns:w="http://schemas.openxmlformats.org/wordprocessingml/2006/main" xmlns:w14="http://schemas.microsoft.com/office/word/2010/wordml" xmlns:w15="http://schemas.microsoft.com/office/word/2012/wordml" xmlns:wpg="http://schemas.microsoft.com/office/word/2010/wordprocessingGroup" xmlns:wpi="http://schemas.microsoft.com/office/word/2010/wordprocessingInk" xmlns:wne="http://schemas.microsoft.com/office/word/2006/wordml" xmlns:wps="http://schemas.microsoft.com/office/word/2010/wordprocessingShape" mc:Ignorable="w14 w15 wp14">
+<w:endnotes xmlns:wpc="http://schemas.microsoft.com/office/word/2010/wordprocessingCanvas" xmlns:cx="http://schemas.microsoft.com/office/drawing/2014/chartex" xmlns:cx1="http://schemas.microsoft.com/office/drawing/2015/9/8/chartex" xmlns:cx2="http://schemas.microsoft.com/office/drawing/2015/10/21/chartex" xmlns:cx3="http://schemas.microsoft.com/office/drawing/2016/5/9/chartex" xmlns:cx4="http://schemas.microsoft.com/office/drawing/2016/5/10/chartex" xmlns:cx5="http://schemas.microsoft.com/office/drawing/2016/5/11/chartex" xmlns:cx6="http://schemas.microsoft.com/office/drawing/2016/5/12/chartex" xmlns:cx7="http://schemas.microsoft.com/office/drawing/2016/5/13/chartex" xmlns:cx8="http://schemas.microsoft.com/office/drawing/2016/5/14/chartex" xmlns:mc="http://schemas.openxmlformats.org/markup-compatibility/2006" xmlns:aink="http://schemas.microsoft.com/office/drawing/2016/ink" xmlns:am3d="http://schemas.microsoft.com/office/drawing/2017/model3d" xmlns:o="urn:schemas-microsoft-com:office:office" xmlns:r="http://schemas.openxmlformats.org/officeDocument/2006/relationships" xmlns:m="http://schemas.openxmlformats.org/officeDocument/2006/math" xmlns:v="urn:schemas-microsoft-com:vml" xmlns:wp14="http://schemas.microsoft.com/office/word/2010/wordprocessingDrawing" xmlns:wp="http://schemas.openxmlformats.org/drawingml/2006/wordprocessingDrawing" xmlns:w10="urn:schemas-microsoft-com:office:word" xmlns:w="http://schemas.openxmlformats.org/wordprocessingml/2006/main" xmlns:w14="http://schemas.microsoft.com/office/word/2010/wordml" xmlns:w15="http://schemas.microsoft.com/office/word/2012/wordml" xmlns:w16cex="http://schemas.microsoft.com/office/word/2018/wordml/cex" xmlns:w16cid="http://schemas.microsoft.com/office/word/2016/wordml/cid" xmlns:w16="http://schemas.microsoft.com/office/word/2018/wordml" xmlns:w16sdtdh="http://schemas.microsoft.com/office/word/2020/wordml/sdtdatahash" xmlns:w16se="http://schemas.microsoft.com/office/word/2015/wordml/symex" xmlns:wpg="http://schemas.microsoft.com/office/word/2010/wordprocessingGroup" xmlns:wpi="http://schemas.microsoft.com/office/word/2010/wordprocessingInk" xmlns:wne="http://schemas.microsoft.com/office/word/2006/wordml" xmlns:wps="http://schemas.microsoft.com/office/word/2010/wordprocessingShape" mc:Ignorable="w14 w15 w16se w16cid w16 w16cex w16sdtdh wp14">
   <w:endnote w:type="separator" w:id="-1">
     <w:p>
       <w:pPr>
@@ -4744,7 +4799,7 @@
 </file>
 
 <file path=word/footnotes.xml><?xml version="1.0" encoding="utf-8"?>
-<w:footnotes xmlns:wpc="http://schemas.microsoft.com/office/word/2010/wordprocessingCanvas" xmlns:mc="http://schemas.openxmlformats.org/markup-compatibility/2006" xmlns:o="urn:schemas-microsoft-com:office:office" xmlns:r="http://schemas.openxmlformats.org/officeDocument/2006/relationships" xmlns:m="http://schemas.openxmlformats.org/officeDocument/2006/math" xmlns:v="urn:schemas-microsoft-com:vml" xmlns:wp14="http://schemas.microsoft.com/office/word/2010/wordprocessingDrawing" xmlns:wp="http://schemas.openxmlformats.org/drawingml/2006/wordprocessingDrawing" xmlns:w10="urn:schemas-microsoft-com:office:word" xmlns:w="http://schemas.openxmlformats.org/wordprocessingml/2006/main" xmlns:w14="http://schemas.microsoft.com/office/word/2010/wordml" xmlns:w15="http://schemas.microsoft.com/office/word/2012/wordml" xmlns:wpg="http://schemas.microsoft.com/office/word/2010/wordprocessingGroup" xmlns:wpi="http://schemas.microsoft.com/office/word/2010/wordprocessingInk" xmlns:wne="http://schemas.microsoft.com/office/word/2006/wordml" xmlns:wps="http://schemas.microsoft.com/office/word/2010/wordprocessingShape" mc:Ignorable="w14 w15 wp14">
+<w:footnotes xmlns:wpc="http://schemas.microsoft.com/office/word/2010/wordprocessingCanvas" xmlns:cx="http://schemas.microsoft.com/office/drawing/2014/chartex" xmlns:cx1="http://schemas.microsoft.com/office/drawing/2015/9/8/chartex" xmlns:cx2="http://schemas.microsoft.com/office/drawing/2015/10/21/chartex" xmlns:cx3="http://schemas.microsoft.com/office/drawing/2016/5/9/chartex" xmlns:cx4="http://schemas.microsoft.com/office/drawing/2016/5/10/chartex" xmlns:cx5="http://schemas.microsoft.com/office/drawing/2016/5/11/chartex" xmlns:cx6="http://schemas.microsoft.com/office/drawing/2016/5/12/chartex" xmlns:cx7="http://schemas.microsoft.com/office/drawing/2016/5/13/chartex" xmlns:cx8="http://schemas.microsoft.com/office/drawing/2016/5/14/chartex" xmlns:mc="http://schemas.openxmlformats.org/markup-compatibility/2006" xmlns:aink="http://schemas.microsoft.com/office/drawing/2016/ink" xmlns:am3d="http://schemas.microsoft.com/office/drawing/2017/model3d" xmlns:o="urn:schemas-microsoft-com:office:office" xmlns:r="http://schemas.openxmlformats.org/officeDocument/2006/relationships" xmlns:m="http://schemas.openxmlformats.org/officeDocument/2006/math" xmlns:v="urn:schemas-microsoft-com:vml" xmlns:wp14="http://schemas.microsoft.com/office/word/2010/wordprocessingDrawing" xmlns:wp="http://schemas.openxmlformats.org/drawingml/2006/wordprocessingDrawing" xmlns:w10="urn:schemas-microsoft-com:office:word" xmlns:w="http://schemas.openxmlformats.org/wordprocessingml/2006/main" xmlns:w14="http://schemas.microsoft.com/office/word/2010/wordml" xmlns:w15="http://schemas.microsoft.com/office/word/2012/wordml" xmlns:w16cex="http://schemas.microsoft.com/office/word/2018/wordml/cex" xmlns:w16cid="http://schemas.microsoft.com/office/word/2016/wordml/cid" xmlns:w16="http://schemas.microsoft.com/office/word/2018/wordml" xmlns:w16sdtdh="http://schemas.microsoft.com/office/word/2020/wordml/sdtdatahash" xmlns:w16se="http://schemas.microsoft.com/office/word/2015/wordml/symex" xmlns:wpg="http://schemas.microsoft.com/office/word/2010/wordprocessingGroup" xmlns:wpi="http://schemas.microsoft.com/office/word/2010/wordprocessingInk" xmlns:wne="http://schemas.microsoft.com/office/word/2006/wordml" xmlns:wps="http://schemas.microsoft.com/office/word/2010/wordprocessingShape" mc:Ignorable="w14 w15 w16se w16cid w16 w16cex w16sdtdh wp14">
   <w:footnote w:type="separator" w:id="-1">
     <w:p>
       <w:pPr>
@@ -4769,7 +4824,7 @@
 </file>
 
 <file path=word/numbering.xml><?xml version="1.0" encoding="utf-8"?>
-<w:numbering xmlns:wpc="http://schemas.microsoft.com/office/word/2010/wordprocessingCanvas" xmlns:mc="http://schemas.openxmlformats.org/markup-compatibility/2006" xmlns:o="urn:schemas-microsoft-com:office:office" xmlns:r="http://schemas.openxmlformats.org/officeDocument/2006/relationships" xmlns:m="http://schemas.openxmlformats.org/officeDocument/2006/math" xmlns:v="urn:schemas-microsoft-com:vml" xmlns:wp14="http://schemas.microsoft.com/office/word/2010/wordprocessingDrawing" xmlns:wp="http://schemas.openxmlformats.org/drawingml/2006/wordprocessingDrawing" xmlns:w10="urn:schemas-microsoft-com:office:word" xmlns:w="http://schemas.openxmlformats.org/wordprocessingml/2006/main" xmlns:w14="http://schemas.microsoft.com/office/word/2010/wordml" xmlns:w15="http://schemas.microsoft.com/office/word/2012/wordml" xmlns:wpg="http://schemas.microsoft.com/office/word/2010/wordprocessingGroup" xmlns:wpi="http://schemas.microsoft.com/office/word/2010/wordprocessingInk" xmlns:wne="http://schemas.microsoft.com/office/word/2006/wordml" xmlns:wps="http://schemas.microsoft.com/office/word/2010/wordprocessingShape" mc:Ignorable="w14 w15 wp14">
+<w:numbering xmlns:wpc="http://schemas.microsoft.com/office/word/2010/wordprocessingCanvas" xmlns:cx="http://schemas.microsoft.com/office/drawing/2014/chartex" xmlns:cx1="http://schemas.microsoft.com/office/drawing/2015/9/8/chartex" xmlns:cx2="http://schemas.microsoft.com/office/drawing/2015/10/21/chartex" xmlns:cx3="http://schemas.microsoft.com/office/drawing/2016/5/9/chartex" xmlns:cx4="http://schemas.microsoft.com/office/drawing/2016/5/10/chartex" xmlns:cx5="http://schemas.microsoft.com/office/drawing/2016/5/11/chartex" xmlns:cx6="http://schemas.microsoft.com/office/drawing/2016/5/12/chartex" xmlns:cx7="http://schemas.microsoft.com/office/drawing/2016/5/13/chartex" xmlns:cx8="http://schemas.microsoft.com/office/drawing/2016/5/14/chartex" xmlns:mc="http://schemas.openxmlformats.org/markup-compatibility/2006" xmlns:aink="http://schemas.microsoft.com/office/drawing/2016/ink" xmlns:am3d="http://schemas.microsoft.com/office/drawing/2017/model3d" xmlns:o="urn:schemas-microsoft-com:office:office" xmlns:r="http://schemas.openxmlformats.org/officeDocument/2006/relationships" xmlns:m="http://schemas.openxmlformats.org/officeDocument/2006/math" xmlns:v="urn:schemas-microsoft-com:vml" xmlns:wp14="http://schemas.microsoft.com/office/word/2010/wordprocessingDrawing" xmlns:wp="http://schemas.openxmlformats.org/drawingml/2006/wordprocessingDrawing" xmlns:w10="urn:schemas-microsoft-com:office:word" xmlns:w="http://schemas.openxmlformats.org/wordprocessingml/2006/main" xmlns:w14="http://schemas.microsoft.com/office/word/2010/wordml" xmlns:w15="http://schemas.microsoft.com/office/word/2012/wordml" xmlns:w16cex="http://schemas.microsoft.com/office/word/2018/wordml/cex" xmlns:w16cid="http://schemas.microsoft.com/office/word/2016/wordml/cid" xmlns:w16="http://schemas.microsoft.com/office/word/2018/wordml" xmlns:w16sdtdh="http://schemas.microsoft.com/office/word/2020/wordml/sdtdatahash" xmlns:w16se="http://schemas.microsoft.com/office/word/2015/wordml/symex" xmlns:wpg="http://schemas.microsoft.com/office/word/2010/wordprocessingGroup" xmlns:wpi="http://schemas.microsoft.com/office/word/2010/wordprocessingInk" xmlns:wne="http://schemas.microsoft.com/office/word/2006/wordml" xmlns:wps="http://schemas.microsoft.com/office/word/2010/wordprocessingShape" mc:Ignorable="w14 w15 w16se w16cid w16 w16cex w16sdtdh wp14">
   <w:abstractNum w:abstractNumId="0" w15:restartNumberingAfterBreak="0">
     <w:nsid w:val="15656BCF"/>
     <w:multiLevelType w:val="hybridMultilevel"/>
@@ -5263,7 +5318,7 @@
 </file>
 
 <file path=word/styles.xml><?xml version="1.0" encoding="utf-8"?>
-<w:styles xmlns:mc="http://schemas.openxmlformats.org/markup-compatibility/2006" xmlns:r="http://schemas.openxmlformats.org/officeDocument/2006/relationships" xmlns:w="http://schemas.openxmlformats.org/wordprocessingml/2006/main" xmlns:w14="http://schemas.microsoft.com/office/word/2010/wordml" xmlns:w15="http://schemas.microsoft.com/office/word/2012/wordml" mc:Ignorable="w14 w15">
+<w:styles xmlns:mc="http://schemas.openxmlformats.org/markup-compatibility/2006" xmlns:r="http://schemas.openxmlformats.org/officeDocument/2006/relationships" xmlns:w="http://schemas.openxmlformats.org/wordprocessingml/2006/main" xmlns:w14="http://schemas.microsoft.com/office/word/2010/wordml" xmlns:w15="http://schemas.microsoft.com/office/word/2012/wordml" xmlns:w16cex="http://schemas.microsoft.com/office/word/2018/wordml/cex" xmlns:w16cid="http://schemas.microsoft.com/office/word/2016/wordml/cid" xmlns:w16="http://schemas.microsoft.com/office/word/2018/wordml" xmlns:w16sdtdh="http://schemas.microsoft.com/office/word/2020/wordml/sdtdatahash" xmlns:w16se="http://schemas.microsoft.com/office/word/2015/wordml/symex" mc:Ignorable="w14 w15 w16se w16cid w16 w16cex w16sdtdh">
   <w:docDefaults>
     <w:rPrDefault>
       <w:rPr>
@@ -5279,7 +5334,7 @@
       </w:pPr>
     </w:pPrDefault>
   </w:docDefaults>
-  <w:latentStyles w:defLockedState="0" w:defUIPriority="99" w:defSemiHidden="0" w:defUnhideWhenUsed="0" w:defQFormat="0" w:count="371">
+  <w:latentStyles w:defLockedState="0" w:defUIPriority="99" w:defSemiHidden="0" w:defUnhideWhenUsed="0" w:defQFormat="0" w:count="376">
     <w:lsdException w:name="Normal" w:uiPriority="0" w:qFormat="1"/>
     <w:lsdException w:name="heading 1" w:uiPriority="9" w:qFormat="1"/>
     <w:lsdException w:name="heading 2" w:semiHidden="1" w:uiPriority="9" w:unhideWhenUsed="1" w:qFormat="1"/>
@@ -5385,7 +5440,6 @@
     <w:lsdException w:name="HTML Sample" w:semiHidden="1" w:unhideWhenUsed="1"/>
     <w:lsdException w:name="HTML Typewriter" w:semiHidden="1" w:unhideWhenUsed="1"/>
     <w:lsdException w:name="HTML Variable" w:semiHidden="1" w:unhideWhenUsed="1"/>
-    <w:lsdException w:name="Normal Table" w:semiHidden="1" w:unhideWhenUsed="1"/>
     <w:lsdException w:name="annotation subject" w:semiHidden="1" w:unhideWhenUsed="1"/>
     <w:lsdException w:name="No List" w:semiHidden="1" w:unhideWhenUsed="1"/>
     <w:lsdException w:name="Outline List 1" w:semiHidden="1" w:unhideWhenUsed="1"/>
@@ -5428,11 +5482,8 @@
     <w:lsdException w:name="Table Contemporary" w:semiHidden="1" w:unhideWhenUsed="1"/>
     <w:lsdException w:name="Table Elegant" w:semiHidden="1" w:unhideWhenUsed="1"/>
     <w:lsdException w:name="Table Professional" w:semiHidden="1" w:unhideWhenUsed="1"/>
-    <w:lsdException w:name="Table Subtle 1" w:semiHidden="1" w:unhideWhenUsed="1"/>
     <w:lsdException w:name="Table Subtle 2" w:semiHidden="1" w:unhideWhenUsed="1"/>
     <w:lsdException w:name="Table Web 1" w:semiHidden="1" w:unhideWhenUsed="1"/>
-    <w:lsdException w:name="Table Web 2" w:semiHidden="1" w:unhideWhenUsed="1"/>
-    <w:lsdException w:name="Table Web 3" w:semiHidden="1" w:unhideWhenUsed="1"/>
     <w:lsdException w:name="Balloon Text" w:semiHidden="1" w:unhideWhenUsed="1"/>
     <w:lsdException w:name="Table Grid" w:uiPriority="39"/>
     <w:lsdException w:name="Table Theme" w:semiHidden="1" w:unhideWhenUsed="1"/>
@@ -5651,6 +5702,11 @@
     <w:lsdException w:name="List Table 5 Dark Accent 6" w:uiPriority="50"/>
     <w:lsdException w:name="List Table 6 Colorful Accent 6" w:uiPriority="51"/>
     <w:lsdException w:name="List Table 7 Colorful Accent 6" w:uiPriority="52"/>
+    <w:lsdException w:name="Mention" w:semiHidden="1" w:unhideWhenUsed="1"/>
+    <w:lsdException w:name="Smart Hyperlink" w:semiHidden="1" w:unhideWhenUsed="1"/>
+    <w:lsdException w:name="Hashtag" w:semiHidden="1" w:unhideWhenUsed="1"/>
+    <w:lsdException w:name="Unresolved Mention" w:semiHidden="1" w:unhideWhenUsed="1"/>
+    <w:lsdException w:name="Smart Link" w:semiHidden="1" w:unhideWhenUsed="1"/>
   </w:latentStyles>
   <w:style w:type="paragraph" w:default="1" w:styleId="Normal">
     <w:name w:val="Normal"/>

</xml_diff>